<commit_message>
Text Logo, Updated Logs, Updated Code
</commit_message>
<xml_diff>
--- a/Logs/Implementation Log.docx
+++ b/Logs/Implementation Log.docx
@@ -30,8 +30,8 @@
       <w:tblGrid>
         <w:gridCol w:w="3178"/>
         <w:gridCol w:w="1164"/>
-        <w:gridCol w:w="3617"/>
-        <w:gridCol w:w="1751"/>
+        <w:gridCol w:w="3618"/>
+        <w:gridCol w:w="1750"/>
       </w:tblGrid>
       <w:tr>
         <w:trPr/>
@@ -101,7 +101,7 @@
         </w:tc>
         <w:tc>
           <w:tcPr>
-            <w:tcW w:w="3617" w:type="dxa"/>
+            <w:tcW w:w="3618" w:type="dxa"/>
             <w:tcBorders/>
           </w:tcPr>
           <w:p>
@@ -133,7 +133,7 @@
         </w:tc>
         <w:tc>
           <w:tcPr>
-            <w:tcW w:w="1751" w:type="dxa"/>
+            <w:tcW w:w="1750" w:type="dxa"/>
             <w:tcBorders/>
           </w:tcPr>
           <w:p>
@@ -232,7 +232,7 @@
         </w:tc>
         <w:tc>
           <w:tcPr>
-            <w:tcW w:w="3617" w:type="dxa"/>
+            <w:tcW w:w="3618" w:type="dxa"/>
             <w:tcBorders/>
           </w:tcPr>
           <w:p>
@@ -264,7 +264,7 @@
         </w:tc>
         <w:tc>
           <w:tcPr>
-            <w:tcW w:w="1751" w:type="dxa"/>
+            <w:tcW w:w="1750" w:type="dxa"/>
             <w:tcBorders/>
           </w:tcPr>
           <w:p>
@@ -366,7 +366,7 @@
         </w:tc>
         <w:tc>
           <w:tcPr>
-            <w:tcW w:w="3617" w:type="dxa"/>
+            <w:tcW w:w="3618" w:type="dxa"/>
             <w:tcBorders>
               <w:top w:val="nil"/>
             </w:tcBorders>
@@ -422,7 +422,7 @@
         </w:tc>
         <w:tc>
           <w:tcPr>
-            <w:tcW w:w="1751" w:type="dxa"/>
+            <w:tcW w:w="1750" w:type="dxa"/>
             <w:tcBorders>
               <w:top w:val="nil"/>
             </w:tcBorders>
@@ -527,7 +527,7 @@
         </w:tc>
         <w:tc>
           <w:tcPr>
-            <w:tcW w:w="3617" w:type="dxa"/>
+            <w:tcW w:w="3618" w:type="dxa"/>
             <w:tcBorders>
               <w:top w:val="nil"/>
             </w:tcBorders>
@@ -555,7 +555,7 @@
         </w:tc>
         <w:tc>
           <w:tcPr>
-            <w:tcW w:w="1751" w:type="dxa"/>
+            <w:tcW w:w="1750" w:type="dxa"/>
             <w:tcBorders>
               <w:top w:val="nil"/>
             </w:tcBorders>
@@ -583,6 +583,257 @@
                 <w:szCs w:val="22"/>
                 <w:lang w:val="en-GB" w:eastAsia="en-US" w:bidi="ar-SA"/>
               </w:rPr>
+            </w:r>
+          </w:p>
+        </w:tc>
+      </w:tr>
+      <w:tr>
+        <w:trPr/>
+        <w:tc>
+          <w:tcPr>
+            <w:tcW w:w="3178" w:type="dxa"/>
+            <w:tcBorders>
+              <w:top w:val="nil"/>
+            </w:tcBorders>
+          </w:tcPr>
+          <w:p>
+            <w:pPr>
+              <w:pStyle w:val="Normal"/>
+              <w:widowControl w:val="false"/>
+              <w:suppressAutoHyphens w:val="true"/>
+              <w:spacing w:lineRule="auto" w:line="240" w:before="0" w:after="0"/>
+              <w:jc w:val="left"/>
+              <w:rPr>
+                <w:rFonts w:ascii="Calibri" w:hAnsi="Calibri" w:eastAsia="Calibri" w:cs=""/>
+                <w:kern w:val="0"/>
+                <w:sz w:val="22"/>
+                <w:szCs w:val="22"/>
+                <w:lang w:val="en-GB" w:eastAsia="en-US" w:bidi="ar-SA"/>
+              </w:rPr>
+            </w:pPr>
+            <w:r>
+              <w:rPr>
+                <w:rFonts w:eastAsia="Calibri" w:cs=""/>
+                <w:kern w:val="0"/>
+                <w:sz w:val="22"/>
+                <w:szCs w:val="22"/>
+                <w:lang w:val="en-GB" w:eastAsia="en-US" w:bidi="ar-SA"/>
+              </w:rPr>
+              <w:drawing>
+                <wp:anchor behindDoc="0" distT="0" distB="0" distL="0" distR="0" simplePos="0" locked="0" layoutInCell="0" allowOverlap="1" relativeHeight="2">
+                  <wp:simplePos x="0" y="0"/>
+                  <wp:positionH relativeFrom="column">
+                    <wp:posOffset>26670</wp:posOffset>
+                  </wp:positionH>
+                  <wp:positionV relativeFrom="paragraph">
+                    <wp:posOffset>400050</wp:posOffset>
+                  </wp:positionV>
+                  <wp:extent cx="1732915" cy="3658870"/>
+                  <wp:effectExtent l="0" t="0" r="0" b="0"/>
+                  <wp:wrapSquare wrapText="largest"/>
+                  <wp:docPr id="1" name="Image1" descr=""/>
+                  <wp:cNvGraphicFramePr>
+                    <a:graphicFrameLocks xmlns:a="http://schemas.openxmlformats.org/drawingml/2006/main" noChangeAspect="1"/>
+                  </wp:cNvGraphicFramePr>
+                  <a:graphic xmlns:a="http://schemas.openxmlformats.org/drawingml/2006/main">
+                    <a:graphicData uri="http://schemas.openxmlformats.org/drawingml/2006/picture">
+                      <pic:pic xmlns:pic="http://schemas.openxmlformats.org/drawingml/2006/picture">
+                        <pic:nvPicPr>
+                          <pic:cNvPr id="1" name="Image1" descr=""/>
+                          <pic:cNvPicPr>
+                            <a:picLocks noChangeAspect="1" noChangeArrowheads="1"/>
+                          </pic:cNvPicPr>
+                        </pic:nvPicPr>
+                        <pic:blipFill>
+                          <a:blip r:embed="rId2"/>
+                          <a:stretch>
+                            <a:fillRect/>
+                          </a:stretch>
+                        </pic:blipFill>
+                        <pic:spPr bwMode="auto">
+                          <a:xfrm>
+                            <a:off x="0" y="0"/>
+                            <a:ext cx="1732915" cy="3658870"/>
+                          </a:xfrm>
+                          <a:prstGeom prst="rect">
+                            <a:avLst/>
+                          </a:prstGeom>
+                        </pic:spPr>
+                      </pic:pic>
+                    </a:graphicData>
+                  </a:graphic>
+                </wp:anchor>
+              </w:drawing>
+            </w:r>
+            <w:r>
+              <w:rPr>
+                <w:rFonts w:eastAsia="Calibri" w:cs=""/>
+                <w:kern w:val="0"/>
+                <w:sz w:val="22"/>
+                <w:szCs w:val="22"/>
+                <w:lang w:val="en-GB" w:eastAsia="en-US" w:bidi="ar-SA"/>
+              </w:rPr>
+              <w:t>On mobile the notification bar overlaps some content.</w:t>
+            </w:r>
+          </w:p>
+        </w:tc>
+        <w:tc>
+          <w:tcPr>
+            <w:tcW w:w="1164" w:type="dxa"/>
+            <w:tcBorders>
+              <w:top w:val="nil"/>
+            </w:tcBorders>
+          </w:tcPr>
+          <w:p>
+            <w:pPr>
+              <w:pStyle w:val="Normal"/>
+              <w:widowControl w:val="false"/>
+              <w:suppressAutoHyphens w:val="true"/>
+              <w:spacing w:lineRule="auto" w:line="240" w:before="0" w:after="0"/>
+              <w:jc w:val="left"/>
+              <w:rPr>
+                <w:rFonts w:ascii="Calibri" w:hAnsi="Calibri" w:eastAsia="Calibri" w:cs=""/>
+                <w:kern w:val="0"/>
+                <w:sz w:val="22"/>
+                <w:szCs w:val="22"/>
+                <w:lang w:val="en-GB" w:eastAsia="en-US" w:bidi="ar-SA"/>
+              </w:rPr>
+            </w:pPr>
+            <w:r>
+              <w:rPr>
+                <w:rFonts w:eastAsia="Calibri" w:cs=""/>
+                <w:kern w:val="0"/>
+                <w:sz w:val="22"/>
+                <w:szCs w:val="22"/>
+                <w:lang w:val="en-GB" w:eastAsia="en-US" w:bidi="ar-SA"/>
+              </w:rPr>
+              <w:t>28/12/21</w:t>
+            </w:r>
+          </w:p>
+        </w:tc>
+        <w:tc>
+          <w:tcPr>
+            <w:tcW w:w="3618" w:type="dxa"/>
+            <w:tcBorders>
+              <w:top w:val="nil"/>
+            </w:tcBorders>
+          </w:tcPr>
+          <w:p>
+            <w:pPr>
+              <w:pStyle w:val="Normal"/>
+              <w:widowControl w:val="false"/>
+              <w:suppressAutoHyphens w:val="true"/>
+              <w:spacing w:lineRule="auto" w:line="240" w:before="0" w:after="0"/>
+              <w:jc w:val="left"/>
+              <w:rPr>
+                <w:rFonts w:ascii="Calibri" w:hAnsi="Calibri" w:eastAsia="Calibri" w:cs=""/>
+                <w:kern w:val="0"/>
+                <w:sz w:val="22"/>
+                <w:szCs w:val="22"/>
+                <w:lang w:val="en-GB" w:eastAsia="en-US" w:bidi="ar-SA"/>
+              </w:rPr>
+            </w:pPr>
+            <w:r>
+              <w:rPr/>
+              <w:t>The SafeAreaView and SafeAreaProvider components needed to be used in replacement of the view components.</w:t>
+            </w:r>
+          </w:p>
+          <w:p>
+            <w:pPr>
+              <w:pStyle w:val="Normal"/>
+              <w:widowControl w:val="false"/>
+              <w:suppressAutoHyphens w:val="true"/>
+              <w:spacing w:lineRule="auto" w:line="240" w:before="0" w:after="0"/>
+              <w:jc w:val="left"/>
+              <w:rPr>
+                <w:rFonts w:ascii="Calibri" w:hAnsi="Calibri" w:eastAsia="Calibri" w:cs=""/>
+                <w:kern w:val="0"/>
+                <w:sz w:val="22"/>
+                <w:szCs w:val="22"/>
+                <w:lang w:val="en-GB" w:eastAsia="en-US" w:bidi="ar-SA"/>
+              </w:rPr>
+            </w:pPr>
+            <w:r>
+              <w:rPr/>
+              <w:drawing>
+                <wp:anchor behindDoc="0" distT="0" distB="0" distL="0" distR="0" simplePos="0" locked="0" layoutInCell="0" allowOverlap="1" relativeHeight="3">
+                  <wp:simplePos x="0" y="0"/>
+                  <wp:positionH relativeFrom="column">
+                    <wp:align>center</wp:align>
+                  </wp:positionH>
+                  <wp:positionV relativeFrom="paragraph">
+                    <wp:posOffset>635</wp:posOffset>
+                  </wp:positionV>
+                  <wp:extent cx="2160270" cy="4560570"/>
+                  <wp:effectExtent l="0" t="0" r="0" b="0"/>
+                  <wp:wrapSquare wrapText="largest"/>
+                  <wp:docPr id="2" name="Image2" descr=""/>
+                  <wp:cNvGraphicFramePr>
+                    <a:graphicFrameLocks xmlns:a="http://schemas.openxmlformats.org/drawingml/2006/main" noChangeAspect="1"/>
+                  </wp:cNvGraphicFramePr>
+                  <a:graphic xmlns:a="http://schemas.openxmlformats.org/drawingml/2006/main">
+                    <a:graphicData uri="http://schemas.openxmlformats.org/drawingml/2006/picture">
+                      <pic:pic xmlns:pic="http://schemas.openxmlformats.org/drawingml/2006/picture">
+                        <pic:nvPicPr>
+                          <pic:cNvPr id="2" name="Image2" descr=""/>
+                          <pic:cNvPicPr>
+                            <a:picLocks noChangeAspect="1" noChangeArrowheads="1"/>
+                          </pic:cNvPicPr>
+                        </pic:nvPicPr>
+                        <pic:blipFill>
+                          <a:blip r:embed="rId3"/>
+                          <a:stretch>
+                            <a:fillRect/>
+                          </a:stretch>
+                        </pic:blipFill>
+                        <pic:spPr bwMode="auto">
+                          <a:xfrm>
+                            <a:off x="0" y="0"/>
+                            <a:ext cx="2160270" cy="4560570"/>
+                          </a:xfrm>
+                          <a:prstGeom prst="rect">
+                            <a:avLst/>
+                          </a:prstGeom>
+                        </pic:spPr>
+                      </pic:pic>
+                    </a:graphicData>
+                  </a:graphic>
+                </wp:anchor>
+              </w:drawing>
+            </w:r>
+          </w:p>
+        </w:tc>
+        <w:tc>
+          <w:tcPr>
+            <w:tcW w:w="1750" w:type="dxa"/>
+            <w:tcBorders>
+              <w:top w:val="nil"/>
+            </w:tcBorders>
+          </w:tcPr>
+          <w:p>
+            <w:pPr>
+              <w:pStyle w:val="Normal"/>
+              <w:widowControl w:val="false"/>
+              <w:suppressAutoHyphens w:val="true"/>
+              <w:spacing w:lineRule="auto" w:line="240" w:before="0" w:after="0"/>
+              <w:jc w:val="left"/>
+              <w:rPr>
+                <w:rFonts w:ascii="Calibri" w:hAnsi="Calibri" w:eastAsia="Calibri" w:cs=""/>
+                <w:kern w:val="0"/>
+                <w:sz w:val="22"/>
+                <w:szCs w:val="22"/>
+                <w:lang w:val="en-GB" w:eastAsia="en-US" w:bidi="ar-SA"/>
+              </w:rPr>
+            </w:pPr>
+            <w:r>
+              <w:rPr>
+                <w:rFonts w:eastAsia="Calibri" w:cs=""/>
+                <w:kern w:val="0"/>
+                <w:sz w:val="22"/>
+                <w:szCs w:val="22"/>
+                <w:lang w:val="en-GB" w:eastAsia="en-US" w:bidi="ar-SA"/>
+              </w:rPr>
+              <w:t>Thesse new components are provided by react navigation.</w:t>
             </w:r>
           </w:p>
         </w:tc>

</xml_diff>

<commit_message>
Updated Imp Log and Code
</commit_message>
<xml_diff>
--- a/Logs/Implementation Log.docx
+++ b/Logs/Implementation Log.docx
@@ -30,8 +30,8 @@
       <w:tblGrid>
         <w:gridCol w:w="3178"/>
         <w:gridCol w:w="1164"/>
-        <w:gridCol w:w="3618"/>
-        <w:gridCol w:w="1750"/>
+        <w:gridCol w:w="3619"/>
+        <w:gridCol w:w="1749"/>
       </w:tblGrid>
       <w:tr>
         <w:trPr/>
@@ -101,7 +101,7 @@
         </w:tc>
         <w:tc>
           <w:tcPr>
-            <w:tcW w:w="3618" w:type="dxa"/>
+            <w:tcW w:w="3619" w:type="dxa"/>
             <w:tcBorders/>
           </w:tcPr>
           <w:p>
@@ -133,7 +133,7 @@
         </w:tc>
         <w:tc>
           <w:tcPr>
-            <w:tcW w:w="1750" w:type="dxa"/>
+            <w:tcW w:w="1749" w:type="dxa"/>
             <w:tcBorders/>
           </w:tcPr>
           <w:p>
@@ -232,7 +232,7 @@
         </w:tc>
         <w:tc>
           <w:tcPr>
-            <w:tcW w:w="3618" w:type="dxa"/>
+            <w:tcW w:w="3619" w:type="dxa"/>
             <w:tcBorders/>
           </w:tcPr>
           <w:p>
@@ -264,7 +264,7 @@
         </w:tc>
         <w:tc>
           <w:tcPr>
-            <w:tcW w:w="1750" w:type="dxa"/>
+            <w:tcW w:w="1749" w:type="dxa"/>
             <w:tcBorders/>
           </w:tcPr>
           <w:p>
@@ -366,7 +366,7 @@
         </w:tc>
         <w:tc>
           <w:tcPr>
-            <w:tcW w:w="3618" w:type="dxa"/>
+            <w:tcW w:w="3619" w:type="dxa"/>
             <w:tcBorders>
               <w:top w:val="nil"/>
             </w:tcBorders>
@@ -422,7 +422,7 @@
         </w:tc>
         <w:tc>
           <w:tcPr>
-            <w:tcW w:w="1750" w:type="dxa"/>
+            <w:tcW w:w="1749" w:type="dxa"/>
             <w:tcBorders>
               <w:top w:val="nil"/>
             </w:tcBorders>
@@ -527,7 +527,7 @@
         </w:tc>
         <w:tc>
           <w:tcPr>
-            <w:tcW w:w="3618" w:type="dxa"/>
+            <w:tcW w:w="3619" w:type="dxa"/>
             <w:tcBorders>
               <w:top w:val="nil"/>
             </w:tcBorders>
@@ -555,7 +555,7 @@
         </w:tc>
         <w:tc>
           <w:tcPr>
-            <w:tcW w:w="1750" w:type="dxa"/>
+            <w:tcW w:w="1749" w:type="dxa"/>
             <w:tcBorders>
               <w:top w:val="nil"/>
             </w:tcBorders>
@@ -612,15 +612,8 @@
               </w:rPr>
             </w:pPr>
             <w:r>
-              <w:rPr>
-                <w:rFonts w:eastAsia="Calibri" w:cs=""/>
-                <w:kern w:val="0"/>
-                <w:sz w:val="22"/>
-                <w:szCs w:val="22"/>
-                <w:lang w:val="en-GB" w:eastAsia="en-US" w:bidi="ar-SA"/>
-              </w:rPr>
               <w:drawing>
-                <wp:anchor behindDoc="0" distT="0" distB="0" distL="0" distR="0" simplePos="0" locked="0" layoutInCell="0" allowOverlap="1" relativeHeight="2">
+                <wp:anchor behindDoc="0" distT="0" distB="0" distL="0" distR="0" simplePos="0" locked="0" layoutInCell="1" allowOverlap="1" relativeHeight="3">
                   <wp:simplePos x="0" y="0"/>
                   <wp:positionH relativeFrom="column">
                     <wp:posOffset>26670</wp:posOffset>
@@ -713,7 +706,7 @@
         </w:tc>
         <w:tc>
           <w:tcPr>
-            <w:tcW w:w="3618" w:type="dxa"/>
+            <w:tcW w:w="3619" w:type="dxa"/>
             <w:tcBorders>
               <w:top w:val="nil"/>
             </w:tcBorders>
@@ -754,9 +747,15 @@
               </w:rPr>
             </w:pPr>
             <w:r>
-              <w:rPr/>
+              <w:rPr>
+                <w:rFonts w:eastAsia="Calibri" w:cs=""/>
+                <w:kern w:val="0"/>
+                <w:sz w:val="22"/>
+                <w:szCs w:val="22"/>
+                <w:lang w:val="en-GB" w:eastAsia="en-US" w:bidi="ar-SA"/>
+              </w:rPr>
               <w:drawing>
-                <wp:anchor behindDoc="0" distT="0" distB="0" distL="0" distR="0" simplePos="0" locked="0" layoutInCell="0" allowOverlap="1" relativeHeight="3">
+                <wp:anchor behindDoc="0" distT="0" distB="0" distL="0" distR="0" simplePos="0" locked="0" layoutInCell="1" allowOverlap="1" relativeHeight="2">
                   <wp:simplePos x="0" y="0"/>
                   <wp:positionH relativeFrom="column">
                     <wp:align>center</wp:align>
@@ -805,7 +804,7 @@
         </w:tc>
         <w:tc>
           <w:tcPr>
-            <w:tcW w:w="1750" w:type="dxa"/>
+            <w:tcW w:w="1749" w:type="dxa"/>
             <w:tcBorders>
               <w:top w:val="nil"/>
             </w:tcBorders>
@@ -834,6 +833,138 @@
                 <w:lang w:val="en-GB" w:eastAsia="en-US" w:bidi="ar-SA"/>
               </w:rPr>
               <w:t>Thesse new components are provided by react navigation.</w:t>
+            </w:r>
+          </w:p>
+        </w:tc>
+      </w:tr>
+      <w:tr>
+        <w:trPr/>
+        <w:tc>
+          <w:tcPr>
+            <w:tcW w:w="3178" w:type="dxa"/>
+            <w:tcBorders>
+              <w:top w:val="nil"/>
+            </w:tcBorders>
+          </w:tcPr>
+          <w:p>
+            <w:pPr>
+              <w:pStyle w:val="Normal"/>
+              <w:widowControl w:val="false"/>
+              <w:suppressAutoHyphens w:val="true"/>
+              <w:spacing w:lineRule="auto" w:line="240" w:before="0" w:after="0"/>
+              <w:jc w:val="left"/>
+              <w:rPr>
+                <w:rFonts w:ascii="Calibri" w:hAnsi="Calibri" w:eastAsia="Calibri" w:cs=""/>
+                <w:kern w:val="0"/>
+                <w:sz w:val="22"/>
+                <w:szCs w:val="22"/>
+                <w:lang w:val="en-GB" w:eastAsia="en-US" w:bidi="ar-SA"/>
+              </w:rPr>
+            </w:pPr>
+            <w:r>
+              <w:rPr>
+                <w:rFonts w:eastAsia="Calibri" w:cs=""/>
+                <w:kern w:val="0"/>
+                <w:sz w:val="22"/>
+                <w:szCs w:val="22"/>
+                <w:lang w:val="en-GB" w:eastAsia="en-US" w:bidi="ar-SA"/>
+              </w:rPr>
+              <w:t>ScrollView wont scroll on mobile.</w:t>
+            </w:r>
+          </w:p>
+        </w:tc>
+        <w:tc>
+          <w:tcPr>
+            <w:tcW w:w="1164" w:type="dxa"/>
+            <w:tcBorders>
+              <w:top w:val="nil"/>
+            </w:tcBorders>
+          </w:tcPr>
+          <w:p>
+            <w:pPr>
+              <w:pStyle w:val="Normal"/>
+              <w:widowControl w:val="false"/>
+              <w:suppressAutoHyphens w:val="true"/>
+              <w:spacing w:lineRule="auto" w:line="240" w:before="0" w:after="0"/>
+              <w:jc w:val="left"/>
+              <w:rPr>
+                <w:rFonts w:ascii="Calibri" w:hAnsi="Calibri" w:eastAsia="Calibri" w:cs=""/>
+                <w:kern w:val="0"/>
+                <w:sz w:val="22"/>
+                <w:szCs w:val="22"/>
+                <w:lang w:val="en-GB" w:eastAsia="en-US" w:bidi="ar-SA"/>
+              </w:rPr>
+            </w:pPr>
+            <w:r>
+              <w:rPr>
+                <w:rFonts w:eastAsia="Calibri" w:cs=""/>
+                <w:kern w:val="0"/>
+                <w:sz w:val="22"/>
+                <w:szCs w:val="22"/>
+                <w:lang w:val="en-GB" w:eastAsia="en-US" w:bidi="ar-SA"/>
+              </w:rPr>
+              <w:t>28/12/21</w:t>
+            </w:r>
+          </w:p>
+        </w:tc>
+        <w:tc>
+          <w:tcPr>
+            <w:tcW w:w="3619" w:type="dxa"/>
+            <w:tcBorders>
+              <w:top w:val="nil"/>
+            </w:tcBorders>
+          </w:tcPr>
+          <w:p>
+            <w:pPr>
+              <w:pStyle w:val="Normal"/>
+              <w:widowControl w:val="false"/>
+              <w:suppressAutoHyphens w:val="true"/>
+              <w:spacing w:lineRule="auto" w:line="240" w:before="0" w:after="0"/>
+              <w:jc w:val="left"/>
+              <w:rPr>
+                <w:rFonts w:ascii="Calibri" w:hAnsi="Calibri" w:eastAsia="Calibri" w:cs=""/>
+                <w:kern w:val="0"/>
+                <w:sz w:val="22"/>
+                <w:szCs w:val="22"/>
+                <w:lang w:val="en-GB" w:eastAsia="en-US" w:bidi="ar-SA"/>
+              </w:rPr>
+            </w:pPr>
+            <w:r>
+              <w:rPr/>
+              <w:t>ScrollView needed to be wrapped inside a regular View with a style of flex:1.</w:t>
+            </w:r>
+          </w:p>
+        </w:tc>
+        <w:tc>
+          <w:tcPr>
+            <w:tcW w:w="1749" w:type="dxa"/>
+            <w:tcBorders>
+              <w:top w:val="nil"/>
+            </w:tcBorders>
+          </w:tcPr>
+          <w:p>
+            <w:pPr>
+              <w:pStyle w:val="Normal"/>
+              <w:widowControl w:val="false"/>
+              <w:suppressAutoHyphens w:val="true"/>
+              <w:spacing w:lineRule="auto" w:line="240" w:before="0" w:after="0"/>
+              <w:jc w:val="left"/>
+              <w:rPr>
+                <w:rFonts w:ascii="Calibri" w:hAnsi="Calibri" w:eastAsia="Calibri" w:cs=""/>
+                <w:kern w:val="0"/>
+                <w:sz w:val="22"/>
+                <w:szCs w:val="22"/>
+                <w:lang w:val="en-GB" w:eastAsia="en-US" w:bidi="ar-SA"/>
+              </w:rPr>
+            </w:pPr>
+            <w:r>
+              <w:rPr>
+                <w:rFonts w:eastAsia="Calibri" w:cs=""/>
+                <w:kern w:val="0"/>
+                <w:sz w:val="22"/>
+                <w:szCs w:val="22"/>
+                <w:lang w:val="en-GB" w:eastAsia="en-US" w:bidi="ar-SA"/>
+              </w:rPr>
             </w:r>
           </w:p>
         </w:tc>

</xml_diff>

<commit_message>
New Log Entry and Restructure Snap-Challenges folder structure.Folder structure organisation
</commit_message>
<xml_diff>
--- a/Logs/Implementation Log.docx
+++ b/Logs/Implementation Log.docx
@@ -30,8 +30,8 @@
       <w:tblGrid>
         <w:gridCol w:w="3178"/>
         <w:gridCol w:w="1164"/>
-        <w:gridCol w:w="3619"/>
-        <w:gridCol w:w="1749"/>
+        <w:gridCol w:w="3620"/>
+        <w:gridCol w:w="1748"/>
       </w:tblGrid>
       <w:tr>
         <w:trPr/>
@@ -101,7 +101,7 @@
         </w:tc>
         <w:tc>
           <w:tcPr>
-            <w:tcW w:w="3619" w:type="dxa"/>
+            <w:tcW w:w="3620" w:type="dxa"/>
             <w:tcBorders/>
           </w:tcPr>
           <w:p>
@@ -133,7 +133,7 @@
         </w:tc>
         <w:tc>
           <w:tcPr>
-            <w:tcW w:w="1749" w:type="dxa"/>
+            <w:tcW w:w="1748" w:type="dxa"/>
             <w:tcBorders/>
           </w:tcPr>
           <w:p>
@@ -232,7 +232,7 @@
         </w:tc>
         <w:tc>
           <w:tcPr>
-            <w:tcW w:w="3619" w:type="dxa"/>
+            <w:tcW w:w="3620" w:type="dxa"/>
             <w:tcBorders/>
           </w:tcPr>
           <w:p>
@@ -264,7 +264,7 @@
         </w:tc>
         <w:tc>
           <w:tcPr>
-            <w:tcW w:w="1749" w:type="dxa"/>
+            <w:tcW w:w="1748" w:type="dxa"/>
             <w:tcBorders/>
           </w:tcPr>
           <w:p>
@@ -366,7 +366,7 @@
         </w:tc>
         <w:tc>
           <w:tcPr>
-            <w:tcW w:w="3619" w:type="dxa"/>
+            <w:tcW w:w="3620" w:type="dxa"/>
             <w:tcBorders>
               <w:top w:val="nil"/>
             </w:tcBorders>
@@ -422,7 +422,7 @@
         </w:tc>
         <w:tc>
           <w:tcPr>
-            <w:tcW w:w="1749" w:type="dxa"/>
+            <w:tcW w:w="1748" w:type="dxa"/>
             <w:tcBorders>
               <w:top w:val="nil"/>
             </w:tcBorders>
@@ -527,7 +527,7 @@
         </w:tc>
         <w:tc>
           <w:tcPr>
-            <w:tcW w:w="3619" w:type="dxa"/>
+            <w:tcW w:w="3620" w:type="dxa"/>
             <w:tcBorders>
               <w:top w:val="nil"/>
             </w:tcBorders>
@@ -555,7 +555,7 @@
         </w:tc>
         <w:tc>
           <w:tcPr>
-            <w:tcW w:w="1749" w:type="dxa"/>
+            <w:tcW w:w="1748" w:type="dxa"/>
             <w:tcBorders>
               <w:top w:val="nil"/>
             </w:tcBorders>
@@ -706,7 +706,7 @@
         </w:tc>
         <w:tc>
           <w:tcPr>
-            <w:tcW w:w="3619" w:type="dxa"/>
+            <w:tcW w:w="3620" w:type="dxa"/>
             <w:tcBorders>
               <w:top w:val="nil"/>
             </w:tcBorders>
@@ -804,7 +804,7 @@
         </w:tc>
         <w:tc>
           <w:tcPr>
-            <w:tcW w:w="1749" w:type="dxa"/>
+            <w:tcW w:w="1748" w:type="dxa"/>
             <w:tcBorders>
               <w:top w:val="nil"/>
             </w:tcBorders>
@@ -909,7 +909,7 @@
         </w:tc>
         <w:tc>
           <w:tcPr>
-            <w:tcW w:w="3619" w:type="dxa"/>
+            <w:tcW w:w="3620" w:type="dxa"/>
             <w:tcBorders>
               <w:top w:val="nil"/>
             </w:tcBorders>
@@ -937,7 +937,7 @@
         </w:tc>
         <w:tc>
           <w:tcPr>
-            <w:tcW w:w="1749" w:type="dxa"/>
+            <w:tcW w:w="1748" w:type="dxa"/>
             <w:tcBorders>
               <w:top w:val="nil"/>
             </w:tcBorders>
@@ -986,6 +986,428 @@
         <w:bidi w:val="0"/>
         <w:spacing w:lineRule="auto" w:line="259" w:before="0" w:after="160"/>
         <w:jc w:val="left"/>
+        <w:rPr/>
+      </w:pPr>
+      <w:r>
+        <w:rPr/>
+        <w:t xml:space="preserve">FLASK API - </w:t>
+      </w:r>
+    </w:p>
+    <w:tbl>
+      <w:tblPr>
+        <w:tblStyle w:val="TableGrid"/>
+        <w:tblW w:w="9711" w:type="dxa"/>
+        <w:jc w:val="left"/>
+        <w:tblInd w:w="0" w:type="dxa"/>
+        <w:tblLayout w:type="fixed"/>
+        <w:tblCellMar>
+          <w:top w:w="0" w:type="dxa"/>
+          <w:left w:w="108" w:type="dxa"/>
+          <w:bottom w:w="0" w:type="dxa"/>
+          <w:right w:w="108" w:type="dxa"/>
+        </w:tblCellMar>
+        <w:tblLook w:val="04a0" w:noHBand="0" w:noVBand="1" w:firstColumn="1" w:lastRow="0" w:lastColumn="0" w:firstRow="1"/>
+      </w:tblPr>
+      <w:tblGrid>
+        <w:gridCol w:w="3178"/>
+        <w:gridCol w:w="1164"/>
+        <w:gridCol w:w="3620"/>
+        <w:gridCol w:w="1749"/>
+      </w:tblGrid>
+      <w:tr>
+        <w:trPr/>
+        <w:tc>
+          <w:tcPr>
+            <w:tcW w:w="3178" w:type="dxa"/>
+            <w:tcBorders/>
+          </w:tcPr>
+          <w:p>
+            <w:pPr>
+              <w:pStyle w:val="Normal"/>
+              <w:widowControl w:val="false"/>
+              <w:suppressAutoHyphens w:val="true"/>
+              <w:spacing w:lineRule="auto" w:line="240" w:before="0" w:after="0"/>
+              <w:jc w:val="left"/>
+              <w:rPr>
+                <w:b/>
+                <w:b/>
+                <w:bCs/>
+              </w:rPr>
+            </w:pPr>
+            <w:r>
+              <w:rPr>
+                <w:rFonts w:eastAsia="Calibri" w:cs=""/>
+                <w:b/>
+                <w:bCs/>
+                <w:kern w:val="0"/>
+                <w:sz w:val="22"/>
+                <w:szCs w:val="22"/>
+                <w:lang w:val="en-GB" w:eastAsia="en-US" w:bidi="ar-SA"/>
+              </w:rPr>
+              <w:t>Problem</w:t>
+            </w:r>
+          </w:p>
+        </w:tc>
+        <w:tc>
+          <w:tcPr>
+            <w:tcW w:w="1164" w:type="dxa"/>
+            <w:tcBorders/>
+          </w:tcPr>
+          <w:p>
+            <w:pPr>
+              <w:pStyle w:val="Normal"/>
+              <w:widowControl w:val="false"/>
+              <w:suppressAutoHyphens w:val="true"/>
+              <w:spacing w:lineRule="auto" w:line="240" w:before="0" w:after="0"/>
+              <w:jc w:val="left"/>
+              <w:rPr>
+                <w:b/>
+                <w:b/>
+                <w:bCs/>
+              </w:rPr>
+            </w:pPr>
+            <w:r>
+              <w:rPr>
+                <w:rFonts w:eastAsia="Calibri" w:cs=""/>
+                <w:b/>
+                <w:bCs/>
+                <w:kern w:val="0"/>
+                <w:sz w:val="22"/>
+                <w:szCs w:val="22"/>
+                <w:lang w:val="en-GB" w:eastAsia="en-US" w:bidi="ar-SA"/>
+              </w:rPr>
+              <w:t xml:space="preserve">Date </w:t>
+            </w:r>
+          </w:p>
+        </w:tc>
+        <w:tc>
+          <w:tcPr>
+            <w:tcW w:w="3620" w:type="dxa"/>
+            <w:tcBorders/>
+          </w:tcPr>
+          <w:p>
+            <w:pPr>
+              <w:pStyle w:val="Normal"/>
+              <w:widowControl w:val="false"/>
+              <w:suppressAutoHyphens w:val="true"/>
+              <w:spacing w:lineRule="auto" w:line="240" w:before="0" w:after="0"/>
+              <w:jc w:val="left"/>
+              <w:rPr>
+                <w:b/>
+                <w:b/>
+                <w:bCs/>
+              </w:rPr>
+            </w:pPr>
+            <w:r>
+              <w:rPr>
+                <w:rFonts w:eastAsia="Calibri" w:cs=""/>
+                <w:b/>
+                <w:bCs/>
+                <w:kern w:val="0"/>
+                <w:sz w:val="22"/>
+                <w:szCs w:val="22"/>
+                <w:lang w:val="en-GB" w:eastAsia="en-US" w:bidi="ar-SA"/>
+              </w:rPr>
+              <w:t>Solution</w:t>
+            </w:r>
+          </w:p>
+        </w:tc>
+        <w:tc>
+          <w:tcPr>
+            <w:tcW w:w="1749" w:type="dxa"/>
+            <w:tcBorders/>
+          </w:tcPr>
+          <w:p>
+            <w:pPr>
+              <w:pStyle w:val="Normal"/>
+              <w:widowControl w:val="false"/>
+              <w:suppressAutoHyphens w:val="true"/>
+              <w:spacing w:lineRule="auto" w:line="240" w:before="0" w:after="0"/>
+              <w:jc w:val="left"/>
+              <w:rPr>
+                <w:b/>
+                <w:b/>
+                <w:bCs/>
+              </w:rPr>
+            </w:pPr>
+            <w:r>
+              <w:rPr>
+                <w:rFonts w:eastAsia="Calibri" w:cs=""/>
+                <w:b/>
+                <w:bCs/>
+                <w:kern w:val="0"/>
+                <w:sz w:val="22"/>
+                <w:szCs w:val="22"/>
+                <w:lang w:val="en-GB" w:eastAsia="en-US" w:bidi="ar-SA"/>
+              </w:rPr>
+              <w:t>Comments</w:t>
+            </w:r>
+          </w:p>
+        </w:tc>
+      </w:tr>
+      <w:tr>
+        <w:trPr/>
+        <w:tc>
+          <w:tcPr>
+            <w:tcW w:w="3178" w:type="dxa"/>
+            <w:tcBorders/>
+          </w:tcPr>
+          <w:p>
+            <w:pPr>
+              <w:pStyle w:val="Normal"/>
+              <w:widowControl w:val="false"/>
+              <w:suppressAutoHyphens w:val="true"/>
+              <w:spacing w:lineRule="auto" w:line="240" w:before="0" w:after="0"/>
+              <w:jc w:val="left"/>
+              <w:rPr>
+                <w:rFonts w:ascii="monospace" w:hAnsi="monospace" w:eastAsia="Calibri" w:cs=""/>
+                <w:b w:val="false"/>
+                <w:b w:val="false"/>
+                <w:bCs w:val="false"/>
+                <w:kern w:val="0"/>
+                <w:sz w:val="22"/>
+                <w:szCs w:val="22"/>
+                <w:lang w:val="en-GB" w:eastAsia="en-US" w:bidi="ar-SA"/>
+              </w:rPr>
+            </w:pPr>
+            <w:r>
+              <w:rPr>
+                <w:rFonts w:eastAsia="Calibri" w:cs="" w:ascii="monospace" w:hAnsi="monospace"/>
+                <w:b w:val="false"/>
+                <w:bCs w:val="false"/>
+                <w:color w:val="000000"/>
+                <w:kern w:val="0"/>
+                <w:sz w:val="22"/>
+                <w:szCs w:val="22"/>
+                <w:shd w:fill="FFFFFF" w:val="clear"/>
+                <w:lang w:val="en-GB" w:eastAsia="en-US" w:bidi="ar-SA"/>
+              </w:rPr>
+              <w:t>sqlalchemy.exc.OperationalError: (MySQLdb._exceptions.OperationalError) (2005, "Unknown server host '@localhost' (-2</w:t>
+            </w:r>
+            <w:r>
+              <w:rPr>
+                <w:rFonts w:eastAsia="Calibri" w:cs="" w:ascii="monospace" w:hAnsi="monospace"/>
+                <w:b w:val="false"/>
+                <w:bCs w:val="false"/>
+                <w:kern w:val="0"/>
+                <w:sz w:val="22"/>
+                <w:szCs w:val="22"/>
+                <w:lang w:val="en-GB" w:eastAsia="en-US" w:bidi="ar-SA"/>
+              </w:rPr>
+              <w:br/>
+              <w:t>)")</w:t>
+              <w:br/>
+            </w:r>
+          </w:p>
+          <w:p>
+            <w:pPr>
+              <w:pStyle w:val="Normal"/>
+              <w:widowControl w:val="false"/>
+              <w:suppressAutoHyphens w:val="true"/>
+              <w:spacing w:lineRule="auto" w:line="240" w:before="0" w:after="0"/>
+              <w:jc w:val="left"/>
+              <w:rPr>
+                <w:rFonts w:ascii="Calibri" w:hAnsi="Calibri" w:eastAsia="Calibri" w:cs=""/>
+                <w:kern w:val="0"/>
+                <w:sz w:val="22"/>
+                <w:szCs w:val="22"/>
+                <w:lang w:val="en-GB" w:eastAsia="en-US" w:bidi="ar-SA"/>
+              </w:rPr>
+            </w:pPr>
+            <w:r>
+              <w:rPr>
+                <w:rFonts w:eastAsia="Calibri" w:cs=""/>
+                <w:kern w:val="0"/>
+                <w:sz w:val="22"/>
+                <w:szCs w:val="22"/>
+                <w:lang w:val="en-GB" w:eastAsia="en-US" w:bidi="ar-SA"/>
+              </w:rPr>
+            </w:r>
+          </w:p>
+          <w:p>
+            <w:pPr>
+              <w:pStyle w:val="Normal"/>
+              <w:widowControl w:val="false"/>
+              <w:suppressAutoHyphens w:val="true"/>
+              <w:spacing w:lineRule="auto" w:line="240" w:before="0" w:after="0"/>
+              <w:jc w:val="left"/>
+              <w:rPr>
+                <w:rFonts w:ascii="Calibri" w:hAnsi="Calibri" w:eastAsia="Calibri" w:cs=""/>
+                <w:kern w:val="0"/>
+                <w:sz w:val="22"/>
+                <w:szCs w:val="22"/>
+                <w:lang w:val="en-GB" w:eastAsia="en-US" w:bidi="ar-SA"/>
+              </w:rPr>
+            </w:pPr>
+            <w:r>
+              <w:rPr>
+                <w:rFonts w:eastAsia="Calibri" w:cs=""/>
+                <w:kern w:val="0"/>
+                <w:sz w:val="22"/>
+                <w:szCs w:val="22"/>
+                <w:lang w:val="en-GB" w:eastAsia="en-US" w:bidi="ar-SA"/>
+              </w:rPr>
+              <w:t>Couldn’t connect to the db with the flask account.</w:t>
+            </w:r>
+          </w:p>
+          <w:p>
+            <w:pPr>
+              <w:pStyle w:val="Normal"/>
+              <w:widowControl w:val="false"/>
+              <w:suppressAutoHyphens w:val="true"/>
+              <w:spacing w:lineRule="auto" w:line="240" w:before="0" w:after="0"/>
+              <w:jc w:val="left"/>
+              <w:rPr>
+                <w:rFonts w:ascii="Calibri" w:hAnsi="Calibri" w:eastAsia="Calibri" w:cs=""/>
+                <w:kern w:val="0"/>
+                <w:sz w:val="22"/>
+                <w:szCs w:val="22"/>
+                <w:lang w:val="en-GB" w:eastAsia="en-US" w:bidi="ar-SA"/>
+              </w:rPr>
+            </w:pPr>
+            <w:r>
+              <w:rPr>
+                <w:rFonts w:eastAsia="Calibri" w:cs=""/>
+                <w:kern w:val="0"/>
+                <w:sz w:val="22"/>
+                <w:szCs w:val="22"/>
+                <w:lang w:val="en-GB" w:eastAsia="en-US" w:bidi="ar-SA"/>
+              </w:rPr>
+            </w:r>
+          </w:p>
+          <w:p>
+            <w:pPr>
+              <w:pStyle w:val="Normal"/>
+              <w:widowControl w:val="false"/>
+              <w:suppressAutoHyphens w:val="true"/>
+              <w:spacing w:lineRule="auto" w:line="240" w:before="0" w:after="0"/>
+              <w:jc w:val="left"/>
+              <w:rPr>
+                <w:rFonts w:eastAsia="Calibri" w:cs=""/>
+                <w:b w:val="false"/>
+                <w:b w:val="false"/>
+                <w:bCs w:val="false"/>
+                <w:kern w:val="0"/>
+                <w:sz w:val="22"/>
+                <w:szCs w:val="22"/>
+                <w:lang w:val="en-GB" w:eastAsia="en-US" w:bidi="ar-SA"/>
+              </w:rPr>
+            </w:pPr>
+            <w:r>
+              <w:rPr>
+                <w:rFonts w:eastAsia="Calibri" w:cs=""/>
+                <w:b w:val="false"/>
+                <w:bCs w:val="false"/>
+                <w:kern w:val="0"/>
+                <w:sz w:val="22"/>
+                <w:szCs w:val="22"/>
+                <w:lang w:val="en-GB" w:eastAsia="en-US" w:bidi="ar-SA"/>
+              </w:rPr>
+              <w:t xml:space="preserve">The flask account had a randomly generated password which contained an @ symbol as the last character, this confused SQLAlchemy into thinking the sepeartor for the USER PASSWORD and SERVER ADDRESS was sooner than it actually was, ticking sqlaclhemy into think the server address was @localhost instead of just localhost. </w:t>
+            </w:r>
+          </w:p>
+        </w:tc>
+        <w:tc>
+          <w:tcPr>
+            <w:tcW w:w="1164" w:type="dxa"/>
+            <w:tcBorders/>
+          </w:tcPr>
+          <w:p>
+            <w:pPr>
+              <w:pStyle w:val="Normal"/>
+              <w:widowControl w:val="false"/>
+              <w:suppressAutoHyphens w:val="true"/>
+              <w:spacing w:lineRule="auto" w:line="240" w:before="0" w:after="0"/>
+              <w:jc w:val="left"/>
+              <w:rPr>
+                <w:rFonts w:ascii="Calibri" w:hAnsi="Calibri" w:eastAsia="Calibri" w:cs=""/>
+                <w:kern w:val="0"/>
+                <w:sz w:val="22"/>
+                <w:szCs w:val="22"/>
+                <w:lang w:val="en-GB" w:eastAsia="en-US" w:bidi="ar-SA"/>
+              </w:rPr>
+            </w:pPr>
+            <w:r>
+              <w:rPr>
+                <w:rFonts w:eastAsia="Calibri" w:cs=""/>
+                <w:kern w:val="0"/>
+                <w:sz w:val="22"/>
+                <w:szCs w:val="22"/>
+                <w:lang w:val="en-GB" w:eastAsia="en-US" w:bidi="ar-SA"/>
+              </w:rPr>
+              <w:t>03-01-22</w:t>
+            </w:r>
+          </w:p>
+        </w:tc>
+        <w:tc>
+          <w:tcPr>
+            <w:tcW w:w="3620" w:type="dxa"/>
+            <w:tcBorders/>
+          </w:tcPr>
+          <w:p>
+            <w:pPr>
+              <w:pStyle w:val="Normal"/>
+              <w:widowControl w:val="false"/>
+              <w:suppressAutoHyphens w:val="true"/>
+              <w:spacing w:lineRule="auto" w:line="240" w:before="0" w:after="0"/>
+              <w:jc w:val="left"/>
+              <w:rPr>
+                <w:rFonts w:ascii="Calibri" w:hAnsi="Calibri" w:eastAsia="Calibri" w:cs=""/>
+                <w:kern w:val="0"/>
+                <w:sz w:val="22"/>
+                <w:szCs w:val="22"/>
+                <w:lang w:val="en-GB" w:eastAsia="en-US" w:bidi="ar-SA"/>
+              </w:rPr>
+            </w:pPr>
+            <w:r>
+              <w:rPr>
+                <w:rFonts w:eastAsia="Calibri" w:cs=""/>
+                <w:kern w:val="0"/>
+                <w:sz w:val="22"/>
+                <w:szCs w:val="22"/>
+                <w:lang w:val="en-GB" w:eastAsia="en-US" w:bidi="ar-SA"/>
+              </w:rPr>
+              <w:t>Generate a new random password which doesn’t contain an @ symbol.</w:t>
+            </w:r>
+          </w:p>
+        </w:tc>
+        <w:tc>
+          <w:tcPr>
+            <w:tcW w:w="1749" w:type="dxa"/>
+            <w:tcBorders/>
+          </w:tcPr>
+          <w:p>
+            <w:pPr>
+              <w:pStyle w:val="Normal"/>
+              <w:widowControl w:val="false"/>
+              <w:suppressAutoHyphens w:val="true"/>
+              <w:spacing w:lineRule="auto" w:line="240" w:before="0" w:after="0"/>
+              <w:jc w:val="left"/>
+              <w:rPr>
+                <w:rFonts w:ascii="Calibri" w:hAnsi="Calibri" w:eastAsia="Calibri" w:cs=""/>
+                <w:kern w:val="0"/>
+                <w:sz w:val="22"/>
+                <w:szCs w:val="22"/>
+                <w:lang w:val="en-GB" w:eastAsia="en-US" w:bidi="ar-SA"/>
+              </w:rPr>
+            </w:pPr>
+            <w:r>
+              <w:rPr>
+                <w:rFonts w:eastAsia="Calibri" w:cs=""/>
+                <w:kern w:val="0"/>
+                <w:sz w:val="22"/>
+                <w:szCs w:val="22"/>
+                <w:lang w:val="en-GB" w:eastAsia="en-US" w:bidi="ar-SA"/>
+              </w:rPr>
+            </w:r>
+          </w:p>
+        </w:tc>
+      </w:tr>
+    </w:tbl>
+    <w:p>
+      <w:pPr>
+        <w:pStyle w:val="Normal"/>
+        <w:spacing w:before="0" w:after="160"/>
         <w:rPr/>
       </w:pPr>
       <w:r>
@@ -1485,6 +1907,29 @@
       <w:rFonts w:cs="Noto Sans Devanagari"/>
     </w:rPr>
   </w:style>
+  <w:style w:type="paragraph" w:styleId="TableContents">
+    <w:name w:val="Table Contents"/>
+    <w:basedOn w:val="Normal"/>
+    <w:qFormat/>
+    <w:pPr>
+      <w:widowControl w:val="false"/>
+      <w:suppressLineNumbers/>
+    </w:pPr>
+    <w:rPr/>
+  </w:style>
+  <w:style w:type="paragraph" w:styleId="TableHeading">
+    <w:name w:val="Table Heading"/>
+    <w:basedOn w:val="TableContents"/>
+    <w:qFormat/>
+    <w:pPr>
+      <w:suppressLineNumbers/>
+      <w:jc w:val="center"/>
+    </w:pPr>
+    <w:rPr>
+      <w:b/>
+      <w:bCs/>
+    </w:rPr>
+  </w:style>
   <w:style w:type="numbering" w:styleId="NoList" w:default="1">
     <w:name w:val="No List"/>
     <w:uiPriority w:val="99"/>

</xml_diff>

<commit_message>
Many changes - token refreshing still slightly borked
</commit_message>
<xml_diff>
--- a/Logs/Implementation Log.docx
+++ b/Logs/Implementation Log.docx
@@ -171,7 +171,19 @@
               <w:rPr>
                 <w:rFonts w:eastAsia="Calibri"/>
               </w:rPr>
-              <w:t>Added "userInterfaceStyle": "automatic" to app.js.</w:t>
+              <w:t>Added "userInterfaceStyle": "automatic" to app.js</w:t>
+            </w:r>
+            <w:r>
+              <w:rPr>
+                <w:rFonts w:eastAsia="Calibri"/>
+              </w:rPr>
+              <w:t>on</w:t>
+            </w:r>
+            <w:r>
+              <w:rPr>
+                <w:rFonts w:eastAsia="Calibri"/>
+              </w:rPr>
+              <w:t>.</w:t>
             </w:r>
           </w:p>
         </w:tc>
@@ -1435,6 +1447,7 @@
             <w:r>
               <w:rPr>
                 <w:rFonts w:ascii="monospace" w:eastAsia="Calibri" w:hAnsi="monospace"/>
+                <w:noProof/>
                 <w:color w:val="000000"/>
                 <w:shd w:val="clear" w:color="auto" w:fill="FFFFFF"/>
               </w:rPr>
@@ -1504,6 +1517,79 @@
           <w:p>
             <w:r>
               <w:t>Added x-access-token header to the @app.after_request method.</w:t>
+            </w:r>
+          </w:p>
+        </w:tc>
+        <w:tc>
+          <w:tcPr>
+            <w:tcW w:w="1749" w:type="dxa"/>
+          </w:tcPr>
+          <w:p>
+            <w:pPr>
+              <w:widowControl w:val="0"/>
+              <w:spacing w:after="0" w:line="240" w:lineRule="auto"/>
+              <w:rPr>
+                <w:rFonts w:ascii="Calibri" w:eastAsia="Calibri" w:hAnsi="Calibri"/>
+              </w:rPr>
+            </w:pPr>
+          </w:p>
+        </w:tc>
+      </w:tr>
+      <w:tr>
+        <w:tc>
+          <w:tcPr>
+            <w:tcW w:w="3178" w:type="dxa"/>
+          </w:tcPr>
+          <w:p>
+            <w:pPr>
+              <w:widowControl w:val="0"/>
+              <w:spacing w:after="0" w:line="240" w:lineRule="auto"/>
+              <w:rPr>
+                <w:rFonts w:ascii="monospace" w:eastAsia="Calibri" w:hAnsi="monospace"/>
+                <w:noProof/>
+                <w:color w:val="000000"/>
+                <w:shd w:val="clear" w:color="auto" w:fill="FFFFFF"/>
+              </w:rPr>
+            </w:pPr>
+            <w:r>
+              <w:rPr>
+                <w:rFonts w:ascii="monospace" w:eastAsia="Calibri" w:hAnsi="monospace"/>
+                <w:noProof/>
+                <w:color w:val="000000"/>
+                <w:shd w:val="clear" w:color="auto" w:fill="FFFFFF"/>
+              </w:rPr>
+              <w:t>Tokens not refreshing correctly – Check always return invalid result.</w:t>
+            </w:r>
+          </w:p>
+        </w:tc>
+        <w:tc>
+          <w:tcPr>
+            <w:tcW w:w="1164" w:type="dxa"/>
+          </w:tcPr>
+          <w:p>
+            <w:pPr>
+              <w:widowControl w:val="0"/>
+              <w:spacing w:after="0" w:line="240" w:lineRule="auto"/>
+              <w:rPr>
+                <w:rFonts w:eastAsia="Calibri"/>
+              </w:rPr>
+            </w:pPr>
+            <w:r>
+              <w:rPr>
+                <w:rFonts w:eastAsia="Calibri"/>
+              </w:rPr>
+              <w:t>05/02/2022</w:t>
+            </w:r>
+          </w:p>
+        </w:tc>
+        <w:tc>
+          <w:tcPr>
+            <w:tcW w:w="3620" w:type="dxa"/>
+            <w:shd w:val="clear" w:color="auto" w:fill="FFFFFF" w:themeFill="background1"/>
+          </w:tcPr>
+          <w:p>
+            <w:r>
+              <w:t>The check was returning a javascript promise object instead of a bool.</w:t>
             </w:r>
           </w:p>
         </w:tc>

</xml_diff>

<commit_message>
Uploading system in place, needs to create records on database still
</commit_message>
<xml_diff>
--- a/Logs/Implementation Log.docx
+++ b/Logs/Implementation Log.docx
@@ -1590,6 +1590,112 @@
           <w:p>
             <w:r>
               <w:t>The check was returning a javascript promise object instead of a bool.</w:t>
+            </w:r>
+          </w:p>
+        </w:tc>
+        <w:tc>
+          <w:tcPr>
+            <w:tcW w:w="1749" w:type="dxa"/>
+          </w:tcPr>
+          <w:p>
+            <w:pPr>
+              <w:widowControl w:val="0"/>
+              <w:spacing w:after="0" w:line="240" w:lineRule="auto"/>
+              <w:rPr>
+                <w:rFonts w:ascii="Calibri" w:eastAsia="Calibri" w:hAnsi="Calibri"/>
+              </w:rPr>
+            </w:pPr>
+          </w:p>
+        </w:tc>
+      </w:tr>
+      <w:tr>
+        <w:tc>
+          <w:tcPr>
+            <w:tcW w:w="3178" w:type="dxa"/>
+          </w:tcPr>
+          <w:p>
+            <w:pPr>
+              <w:widowControl w:val="0"/>
+              <w:spacing w:after="0" w:line="240" w:lineRule="auto"/>
+              <w:rPr>
+                <w:rFonts w:ascii="monospace" w:eastAsia="Calibri" w:hAnsi="monospace"/>
+                <w:noProof/>
+                <w:color w:val="000000"/>
+                <w:shd w:val="clear" w:color="auto" w:fill="FFFFFF"/>
+              </w:rPr>
+            </w:pPr>
+            <w:r>
+              <w:rPr>
+                <w:rFonts w:ascii="monospace" w:eastAsia="Calibri" w:hAnsi="monospace"/>
+                <w:noProof/>
+                <w:color w:val="000000"/>
+                <w:shd w:val="clear" w:color="auto" w:fill="FFFFFF"/>
+              </w:rPr>
+              <w:lastRenderedPageBreak/>
+              <w:t>Image uploading not working on android, but working perfectly on the web.</w:t>
+            </w:r>
+          </w:p>
+        </w:tc>
+        <w:tc>
+          <w:tcPr>
+            <w:tcW w:w="1164" w:type="dxa"/>
+          </w:tcPr>
+          <w:p>
+            <w:pPr>
+              <w:widowControl w:val="0"/>
+              <w:spacing w:after="0" w:line="240" w:lineRule="auto"/>
+              <w:rPr>
+                <w:rFonts w:eastAsia="Calibri"/>
+              </w:rPr>
+            </w:pPr>
+            <w:r>
+              <w:rPr>
+                <w:rFonts w:eastAsia="Calibri"/>
+              </w:rPr>
+              <w:t>26/02/22</w:t>
+            </w:r>
+          </w:p>
+        </w:tc>
+        <w:tc>
+          <w:tcPr>
+            <w:tcW w:w="3620" w:type="dxa"/>
+            <w:shd w:val="clear" w:color="auto" w:fill="FFFFFF" w:themeFill="background1"/>
+          </w:tcPr>
+          <w:p>
+            <w:r>
+              <w:t>Android returns a different file URI style to that of the web.</w:t>
+            </w:r>
+          </w:p>
+          <w:p>
+            <w:r>
+              <w:t>Android returns a URI begging wit file://</w:t>
+            </w:r>
+          </w:p>
+          <w:p>
+            <w:r>
+              <w:t>Web returns a base64 encoding of the image.</w:t>
+            </w:r>
+          </w:p>
+          <w:p>
+            <w:r>
+              <w:t xml:space="preserve">The solution was to unify this by also retrieving the base64 URI from android by specifying base64: true in the </w:t>
+            </w:r>
+            <w:r>
+              <w:t>launchImageLibraryAsync</w:t>
+            </w:r>
+            <w:r>
+              <w:t xml:space="preserve"> &amp; </w:t>
+            </w:r>
+            <w:r>
+              <w:t>launchCameraAsync</w:t>
+            </w:r>
+            <w:r>
+              <w:t xml:space="preserve"> functions as an option.</w:t>
+            </w:r>
+          </w:p>
+          <w:p>
+            <w:r>
+              <w:t>This returned a base64 encoding which could be understood by my php code on the CDN backend.</w:t>
             </w:r>
           </w:p>
         </w:tc>

</xml_diff>